<commit_message>
75% done with midterm write-up: Karan
</commit_message>
<xml_diff>
--- a/Mid-Term Write Up.docx
+++ b/Mid-Term Write Up.docx
@@ -225,10 +225,448 @@
         </w:rPr>
         <w:t>redundancy, to compress data into more manageable sets of independent variables, and to make the data consistent across the data sets.  For example, we combined X_d1 and X_d2 since both referenced different issues with the walls that could be appropriately described with a single column.  In fact, in 2017, they consolidated X_d1 and X_d2 into a new variable-X_d12- which combines the issues listed in _d1 and _d2 into a single variable.</w:t>
       </w:r>
+      <w:r>
+        <w:rPr>
+          <w:rFonts w:ascii="Times New Roman" w:hAnsi="Times New Roman" w:cs="Times New Roman"/>
+          <w:sz w:val="24"/>
+          <w:szCs w:val="24"/>
+        </w:rPr>
+        <w:t xml:space="preserve">  </w:t>
+      </w:r>
+      <w:r>
+        <w:rPr>
+          <w:rFonts w:ascii="Times New Roman" w:hAnsi="Times New Roman" w:cs="Times New Roman"/>
+          <w:sz w:val="24"/>
+          <w:szCs w:val="24"/>
+        </w:rPr>
+        <w:t>Ano</w:t>
+      </w:r>
+      <w:r>
+        <w:rPr>
+          <w:rFonts w:ascii="Times New Roman" w:hAnsi="Times New Roman" w:cs="Times New Roman"/>
+          <w:sz w:val="24"/>
+          <w:szCs w:val="24"/>
+        </w:rPr>
+        <w:t xml:space="preserve">ther </w:t>
+      </w:r>
+      <w:r>
+        <w:rPr>
+          <w:rFonts w:ascii="Times New Roman" w:hAnsi="Times New Roman" w:cs="Times New Roman"/>
+          <w:sz w:val="24"/>
+          <w:szCs w:val="24"/>
+        </w:rPr>
+        <w:t xml:space="preserve">example of an improvement on the “quality of life” transformation of the data </w:t>
+      </w:r>
+      <w:r>
+        <w:rPr>
+          <w:rFonts w:ascii="Times New Roman" w:hAnsi="Times New Roman" w:cs="Times New Roman"/>
+          <w:sz w:val="24"/>
+          <w:szCs w:val="24"/>
+        </w:rPr>
+        <w:t>to streamline and make the data consistent</w:t>
+      </w:r>
+      <w:r>
+        <w:rPr>
+          <w:rFonts w:ascii="Times New Roman" w:hAnsi="Times New Roman" w:cs="Times New Roman"/>
+          <w:sz w:val="24"/>
+          <w:szCs w:val="24"/>
+        </w:rPr>
+        <w:t xml:space="preserve"> would be refactoring variables like X_25c to have the same types of answers displayed in the 2017 data.  Among other things, we also renamed variables or inputs to have more meaningful information for the reader to understand instead of integer classifications.  Once the data frames are refactored, cleaned, </w:t>
+      </w:r>
+      <w:proofErr w:type="spellStart"/>
+      <w:r>
+        <w:rPr>
+          <w:rFonts w:ascii="Times New Roman" w:hAnsi="Times New Roman" w:cs="Times New Roman"/>
+          <w:sz w:val="24"/>
+          <w:szCs w:val="24"/>
+        </w:rPr>
+        <w:t>etc</w:t>
+      </w:r>
+      <w:proofErr w:type="spellEnd"/>
+      <w:r>
+        <w:rPr>
+          <w:rFonts w:ascii="Times New Roman" w:hAnsi="Times New Roman" w:cs="Times New Roman"/>
+          <w:sz w:val="24"/>
+          <w:szCs w:val="24"/>
+        </w:rPr>
+        <w:t>, we joined them together to make everything cohesive for the data manipulation and graphing.  We removed the unnecessary columns and outputted the new data frame into a CSV file entitled, “housingAggregation.csv”.</w:t>
+      </w:r>
     </w:p>
     <w:p>
       <w:pPr>
         <w:ind w:firstLine="360"/>
+        <w:rPr>
+          <w:rFonts w:ascii="Times New Roman" w:hAnsi="Times New Roman" w:cs="Times New Roman"/>
+          <w:sz w:val="24"/>
+          <w:szCs w:val="24"/>
+        </w:rPr>
+      </w:pPr>
+      <w:r>
+        <w:rPr>
+          <w:rFonts w:ascii="Times New Roman" w:hAnsi="Times New Roman" w:cs="Times New Roman"/>
+          <w:sz w:val="24"/>
+          <w:szCs w:val="24"/>
+        </w:rPr>
+        <w:t>We created two different graphs from the data after wrangling it.  The first graph we made plotted the average reported problems about the building conditions over time.  The graph displays the average problems reported broken down by borough and shows an overall descending number of problems being reported.</w:t>
+      </w:r>
+    </w:p>
+    <w:p>
+      <w:pPr>
+        <w:rPr>
+          <w:rFonts w:ascii="Times New Roman" w:hAnsi="Times New Roman" w:cs="Times New Roman"/>
+          <w:sz w:val="24"/>
+          <w:szCs w:val="24"/>
+        </w:rPr>
+      </w:pPr>
+      <w:r>
+        <w:rPr>
+          <w:noProof/>
+        </w:rPr>
+        <w:lastRenderedPageBreak/>
+        <w:drawing>
+          <wp:inline distT="0" distB="0" distL="0" distR="0" wp14:anchorId="73076107" wp14:editId="153932F0">
+            <wp:extent cx="5943600" cy="4328160"/>
+            <wp:effectExtent l="0" t="0" r="0" b="0"/>
+            <wp:docPr id="1" name="Picture 1"/>
+            <wp:cNvGraphicFramePr>
+              <a:graphicFrameLocks xmlns:a="http://schemas.openxmlformats.org/drawingml/2006/main" noChangeAspect="1"/>
+            </wp:cNvGraphicFramePr>
+            <a:graphic xmlns:a="http://schemas.openxmlformats.org/drawingml/2006/main">
+              <a:graphicData uri="http://schemas.openxmlformats.org/drawingml/2006/picture">
+                <pic:pic xmlns:pic="http://schemas.openxmlformats.org/drawingml/2006/picture">
+                  <pic:nvPicPr>
+                    <pic:cNvPr id="0" name="Picture 1"/>
+                    <pic:cNvPicPr>
+                      <a:picLocks noChangeAspect="1" noChangeArrowheads="1"/>
+                    </pic:cNvPicPr>
+                  </pic:nvPicPr>
+                  <pic:blipFill>
+                    <a:blip r:embed="rId5">
+                      <a:extLst>
+                        <a:ext uri="{28A0092B-C50C-407E-A947-70E740481C1C}">
+                          <a14:useLocalDpi xmlns:a14="http://schemas.microsoft.com/office/drawing/2010/main" val="0"/>
+                        </a:ext>
+                      </a:extLst>
+                    </a:blip>
+                    <a:srcRect/>
+                    <a:stretch>
+                      <a:fillRect/>
+                    </a:stretch>
+                  </pic:blipFill>
+                  <pic:spPr bwMode="auto">
+                    <a:xfrm>
+                      <a:off x="0" y="0"/>
+                      <a:ext cx="5943600" cy="4328160"/>
+                    </a:xfrm>
+                    <a:prstGeom prst="rect">
+                      <a:avLst/>
+                    </a:prstGeom>
+                    <a:noFill/>
+                    <a:ln>
+                      <a:noFill/>
+                    </a:ln>
+                  </pic:spPr>
+                </pic:pic>
+              </a:graphicData>
+            </a:graphic>
+          </wp:inline>
+        </w:drawing>
+      </w:r>
+    </w:p>
+    <w:p>
+      <w:pPr>
+        <w:rPr>
+          <w:rFonts w:ascii="Times New Roman" w:hAnsi="Times New Roman" w:cs="Times New Roman"/>
+          <w:color w:val="FF0000"/>
+          <w:sz w:val="24"/>
+          <w:szCs w:val="24"/>
+        </w:rPr>
+      </w:pPr>
+      <w:r>
+        <w:rPr>
+          <w:rFonts w:ascii="Times New Roman" w:hAnsi="Times New Roman" w:cs="Times New Roman"/>
+          <w:sz w:val="24"/>
+          <w:szCs w:val="24"/>
+        </w:rPr>
+        <w:t xml:space="preserve">This seems to hold consistent with the premise of the research question.  Since the problems reported are decreasing, it is reasonable to believe that the cause of fewer problems being reported is due to building conditions improving.  However, the average problems reported in the Bronx are still substantially higher than any of the other boroughs in NYC and is even significantly higher than the average number of problems reported in the building in the entire city of New York.  The index was weighted based on </w:t>
+      </w:r>
+      <w:r>
+        <w:rPr>
+          <w:rFonts w:ascii="Times New Roman" w:hAnsi="Times New Roman" w:cs="Times New Roman"/>
+          <w:sz w:val="24"/>
+          <w:szCs w:val="24"/>
+        </w:rPr>
+        <w:t xml:space="preserve">weighting information provided by the similarly run American Housing Survey.  We weighted external structural issues higher than we weighted other </w:t>
+      </w:r>
+      <w:r>
+        <w:rPr>
+          <w:rFonts w:ascii="Times New Roman" w:hAnsi="Times New Roman" w:cs="Times New Roman"/>
+          <w:sz w:val="24"/>
+          <w:szCs w:val="24"/>
+        </w:rPr>
+        <w:t xml:space="preserve">miscellaneous </w:t>
+      </w:r>
+      <w:r>
+        <w:rPr>
+          <w:rFonts w:ascii="Times New Roman" w:hAnsi="Times New Roman" w:cs="Times New Roman"/>
+          <w:sz w:val="24"/>
+          <w:szCs w:val="24"/>
+        </w:rPr>
+        <w:t>issues</w:t>
+      </w:r>
+      <w:r>
+        <w:rPr>
+          <w:rFonts w:ascii="Times New Roman" w:hAnsi="Times New Roman" w:cs="Times New Roman"/>
+          <w:sz w:val="24"/>
+          <w:szCs w:val="24"/>
+        </w:rPr>
+        <w:t xml:space="preserve"> (presence of pests, broken handrails, </w:t>
+      </w:r>
+      <w:proofErr w:type="spellStart"/>
+      <w:r>
+        <w:rPr>
+          <w:rFonts w:ascii="Times New Roman" w:hAnsi="Times New Roman" w:cs="Times New Roman"/>
+          <w:sz w:val="24"/>
+          <w:szCs w:val="24"/>
+        </w:rPr>
+        <w:t>etc</w:t>
+      </w:r>
+      <w:proofErr w:type="spellEnd"/>
+      <w:r>
+        <w:rPr>
+          <w:rFonts w:ascii="Times New Roman" w:hAnsi="Times New Roman" w:cs="Times New Roman"/>
+          <w:sz w:val="24"/>
+          <w:szCs w:val="24"/>
+        </w:rPr>
+        <w:t>)</w:t>
+      </w:r>
+      <w:r>
+        <w:rPr>
+          <w:rFonts w:ascii="Times New Roman" w:hAnsi="Times New Roman" w:cs="Times New Roman"/>
+          <w:sz w:val="24"/>
+          <w:szCs w:val="24"/>
+        </w:rPr>
+        <w:t xml:space="preserve">.  In doing so, we were able to take the average reported issues </w:t>
+      </w:r>
+      <w:r>
+        <w:rPr>
+          <w:rFonts w:ascii="Times New Roman" w:hAnsi="Times New Roman" w:cs="Times New Roman"/>
+          <w:sz w:val="24"/>
+          <w:szCs w:val="24"/>
+        </w:rPr>
+        <w:t xml:space="preserve">to incorporate the severity of a problem </w:t>
+      </w:r>
+      <w:r>
+        <w:rPr>
+          <w:rFonts w:ascii="Times New Roman" w:hAnsi="Times New Roman" w:cs="Times New Roman"/>
+          <w:sz w:val="24"/>
+          <w:szCs w:val="24"/>
+        </w:rPr>
+        <w:t>for each borough and make a more descriptive graph of the data verifying a distinct disparity within the boroughs and the quality of the housing in each</w:t>
+      </w:r>
+      <w:r>
+        <w:rPr>
+          <w:rFonts w:ascii="Times New Roman" w:hAnsi="Times New Roman" w:cs="Times New Roman"/>
+          <w:color w:val="FF0000"/>
+          <w:sz w:val="24"/>
+          <w:szCs w:val="24"/>
+        </w:rPr>
+        <w:t>.  (I need info on what line 391 is doing because I’m not following it)</w:t>
+      </w:r>
+      <w:r>
+        <w:rPr>
+          <w:rFonts w:ascii="Times New Roman" w:hAnsi="Times New Roman" w:cs="Times New Roman"/>
+          <w:color w:val="FF0000"/>
+          <w:sz w:val="24"/>
+          <w:szCs w:val="24"/>
+        </w:rPr>
+        <w:t xml:space="preserve">.  </w:t>
+      </w:r>
+      <w:r>
+        <w:rPr>
+          <w:rFonts w:ascii="Times New Roman" w:hAnsi="Times New Roman" w:cs="Times New Roman"/>
+          <w:color w:val="FF0000"/>
+          <w:sz w:val="24"/>
+          <w:szCs w:val="24"/>
+        </w:rPr>
+        <w:t xml:space="preserve">I also don’t have much info on an index itself since I just see how the weighting of the problems effected the “avg problems in building”.  </w:t>
+      </w:r>
+    </w:p>
+    <w:p>
+      <w:pPr>
+        <w:rPr>
+          <w:rFonts w:ascii="Times New Roman" w:hAnsi="Times New Roman" w:cs="Times New Roman"/>
+          <w:color w:val="FF0000"/>
+          <w:sz w:val="24"/>
+          <w:szCs w:val="24"/>
+        </w:rPr>
+      </w:pPr>
+      <w:r>
+        <w:rPr>
+          <w:rFonts w:ascii="Times New Roman" w:hAnsi="Times New Roman" w:cs="Times New Roman"/>
+          <w:sz w:val="24"/>
+          <w:szCs w:val="24"/>
+        </w:rPr>
+        <w:tab/>
+        <w:t xml:space="preserve">To compare the results of our weighted data, we contrasted this graph with reports of problems in buildings in each borough without weights to see how much of a significance the weights caused.  You can see below what the unweighted graphs look like </w:t>
+      </w:r>
+      <w:r>
+        <w:rPr>
+          <w:rFonts w:ascii="Times New Roman" w:hAnsi="Times New Roman" w:cs="Times New Roman"/>
+          <w:color w:val="FF0000"/>
+          <w:sz w:val="24"/>
+          <w:szCs w:val="24"/>
+        </w:rPr>
+        <w:t>(need Gil to send an image of his unweighted graph-ideally without the smoothing lines).</w:t>
+      </w:r>
+    </w:p>
+    <w:p>
+      <w:pPr>
+        <w:rPr>
+          <w:rFonts w:ascii="Times New Roman" w:hAnsi="Times New Roman" w:cs="Times New Roman"/>
+          <w:color w:val="FF0000"/>
+          <w:sz w:val="24"/>
+          <w:szCs w:val="24"/>
+        </w:rPr>
+      </w:pPr>
+      <w:r>
+        <w:rPr>
+          <w:rFonts w:ascii="Times New Roman" w:hAnsi="Times New Roman" w:cs="Times New Roman"/>
+          <w:sz w:val="24"/>
+          <w:szCs w:val="24"/>
+        </w:rPr>
+        <w:tab/>
+        <w:t xml:space="preserve">In conclusion, the data we were able to represent from the </w:t>
+      </w:r>
+      <w:proofErr w:type="spellStart"/>
+      <w:r>
+        <w:rPr>
+          <w:rFonts w:ascii="Times New Roman" w:hAnsi="Times New Roman" w:cs="Times New Roman"/>
+          <w:sz w:val="24"/>
+          <w:szCs w:val="24"/>
+        </w:rPr>
+        <w:t>dataframes</w:t>
+      </w:r>
+      <w:proofErr w:type="spellEnd"/>
+      <w:r>
+        <w:rPr>
+          <w:rFonts w:ascii="Times New Roman" w:hAnsi="Times New Roman" w:cs="Times New Roman"/>
+          <w:sz w:val="24"/>
+          <w:szCs w:val="24"/>
+        </w:rPr>
+        <w:t xml:space="preserve"> seem to </w:t>
+      </w:r>
+      <w:r>
+        <w:rPr>
+          <w:rFonts w:ascii="Times New Roman" w:hAnsi="Times New Roman" w:cs="Times New Roman"/>
+          <w:sz w:val="24"/>
+          <w:szCs w:val="24"/>
+        </w:rPr>
+        <w:t xml:space="preserve">agree with the premise that, while housing in NYC has improved over the  years, there is still a disparity </w:t>
+      </w:r>
+      <w:r>
+        <w:rPr>
+          <w:rFonts w:ascii="Times New Roman" w:hAnsi="Times New Roman" w:cs="Times New Roman"/>
+          <w:sz w:val="24"/>
+          <w:szCs w:val="24"/>
+        </w:rPr>
+        <w:lastRenderedPageBreak/>
+        <w:t xml:space="preserve">from one borough to the next in the quality of the buildings as exemplified by the average reported problems in each of the boroughs.  An interesting consideration we are looking into is the relationship between GDP and the problem reporting over the years.  We also want to see how significant events that hit NYC in this time period might have </w:t>
+      </w:r>
+      <w:proofErr w:type="gramStart"/>
+      <w:r>
+        <w:rPr>
+          <w:rFonts w:ascii="Times New Roman" w:hAnsi="Times New Roman" w:cs="Times New Roman"/>
+          <w:sz w:val="24"/>
+          <w:szCs w:val="24"/>
+        </w:rPr>
+        <w:t>effected</w:t>
+      </w:r>
+      <w:proofErr w:type="gramEnd"/>
+      <w:r>
+        <w:rPr>
+          <w:rFonts w:ascii="Times New Roman" w:hAnsi="Times New Roman" w:cs="Times New Roman"/>
+          <w:sz w:val="24"/>
+          <w:szCs w:val="24"/>
+        </w:rPr>
+        <w:t xml:space="preserve"> the reporting of problems (ex: </w:t>
+      </w:r>
+      <w:proofErr w:type="spellStart"/>
+      <w:r>
+        <w:rPr>
+          <w:rFonts w:ascii="Times New Roman" w:hAnsi="Times New Roman" w:cs="Times New Roman"/>
+          <w:sz w:val="24"/>
+          <w:szCs w:val="24"/>
+        </w:rPr>
+        <w:t>Hurrican</w:t>
+      </w:r>
+      <w:proofErr w:type="spellEnd"/>
+      <w:r>
+        <w:rPr>
+          <w:rFonts w:ascii="Times New Roman" w:hAnsi="Times New Roman" w:cs="Times New Roman"/>
+          <w:sz w:val="24"/>
+          <w:szCs w:val="24"/>
+        </w:rPr>
+        <w:t xml:space="preserve"> Sandy, the recession, </w:t>
+      </w:r>
+      <w:proofErr w:type="spellStart"/>
+      <w:r>
+        <w:rPr>
+          <w:rFonts w:ascii="Times New Roman" w:hAnsi="Times New Roman" w:cs="Times New Roman"/>
+          <w:sz w:val="24"/>
+          <w:szCs w:val="24"/>
+        </w:rPr>
+        <w:t>etc</w:t>
+      </w:r>
+      <w:proofErr w:type="spellEnd"/>
+      <w:r>
+        <w:rPr>
+          <w:rFonts w:ascii="Times New Roman" w:hAnsi="Times New Roman" w:cs="Times New Roman"/>
+          <w:sz w:val="24"/>
+          <w:szCs w:val="24"/>
+        </w:rPr>
+        <w:t xml:space="preserve">).  If we can graph and find some patterns in this, it might shed light on which borough tends to be more negatively </w:t>
+      </w:r>
+      <w:proofErr w:type="gramStart"/>
+      <w:r>
+        <w:rPr>
+          <w:rFonts w:ascii="Times New Roman" w:hAnsi="Times New Roman" w:cs="Times New Roman"/>
+          <w:sz w:val="24"/>
+          <w:szCs w:val="24"/>
+        </w:rPr>
+        <w:t>effected</w:t>
+      </w:r>
+      <w:proofErr w:type="gramEnd"/>
+      <w:r>
+        <w:rPr>
+          <w:rFonts w:ascii="Times New Roman" w:hAnsi="Times New Roman" w:cs="Times New Roman"/>
+          <w:sz w:val="24"/>
+          <w:szCs w:val="24"/>
+        </w:rPr>
+        <w:t xml:space="preserve"> by serious events.  While the data we found is interesting, we believe we have significantly more information to mine that can help us come up with more meaningful and interesting findings. </w:t>
+      </w:r>
+      <w:r>
+        <w:rPr>
+          <w:rFonts w:ascii="Times New Roman" w:hAnsi="Times New Roman" w:cs="Times New Roman"/>
+          <w:color w:val="FF0000"/>
+          <w:sz w:val="24"/>
+          <w:szCs w:val="24"/>
+        </w:rPr>
+        <w:t>Conclusion is incomplete because I need to see how Gil’s data and graph compares with Travis’s findings, and I also need to understand Travis’s index a bit more.</w:t>
+      </w:r>
+    </w:p>
+    <w:p>
+      <w:pPr>
+        <w:rPr>
+          <w:rFonts w:ascii="Times New Roman" w:hAnsi="Times New Roman" w:cs="Times New Roman"/>
+          <w:color w:val="FF0000"/>
+          <w:sz w:val="24"/>
+          <w:szCs w:val="24"/>
+        </w:rPr>
+      </w:pPr>
+    </w:p>
+    <w:p>
+      <w:pPr>
         <w:rPr>
           <w:rFonts w:ascii="Times New Roman" w:hAnsi="Times New Roman" w:cs="Times New Roman"/>
           <w:sz w:val="24"/>
@@ -237,6 +675,42 @@
       </w:pPr>
       <w:bookmarkStart w:id="0" w:name="_GoBack"/>
       <w:bookmarkEnd w:id="0"/>
+      <w:r>
+        <w:rPr>
+          <w:rFonts w:ascii="Times New Roman" w:hAnsi="Times New Roman" w:cs="Times New Roman"/>
+          <w:sz w:val="24"/>
+          <w:szCs w:val="24"/>
+        </w:rPr>
+        <w:t xml:space="preserve">  </w:t>
+      </w:r>
+    </w:p>
+    <w:p>
+      <w:pPr>
+        <w:rPr>
+          <w:rFonts w:ascii="Times New Roman" w:hAnsi="Times New Roman" w:cs="Times New Roman"/>
+          <w:color w:val="FF0000"/>
+          <w:sz w:val="24"/>
+          <w:szCs w:val="24"/>
+        </w:rPr>
+      </w:pPr>
+    </w:p>
+    <w:p>
+      <w:pPr>
+        <w:rPr>
+          <w:rFonts w:ascii="Times New Roman" w:hAnsi="Times New Roman" w:cs="Times New Roman"/>
+          <w:sz w:val="24"/>
+          <w:szCs w:val="24"/>
+        </w:rPr>
+      </w:pPr>
+    </w:p>
+    <w:p>
+      <w:pPr>
+        <w:rPr>
+          <w:rFonts w:ascii="Times New Roman" w:hAnsi="Times New Roman" w:cs="Times New Roman"/>
+          <w:sz w:val="24"/>
+          <w:szCs w:val="24"/>
+        </w:rPr>
+      </w:pPr>
     </w:p>
     <w:sectPr>
       <w:pgSz w:w="12240" w:h="15840"/>
@@ -781,6 +1255,36 @@
       <w:contextualSpacing/>
     </w:pPr>
   </w:style>
+  <w:style w:type="paragraph" w:styleId="BalloonText">
+    <w:name w:val="Balloon Text"/>
+    <w:basedOn w:val="Normal"/>
+    <w:link w:val="BalloonTextChar"/>
+    <w:uiPriority w:val="99"/>
+    <w:semiHidden/>
+    <w:unhideWhenUsed/>
+    <w:rsid w:val="00A17A42"/>
+    <w:pPr>
+      <w:spacing w:after="0" w:line="240" w:lineRule="auto"/>
+    </w:pPr>
+    <w:rPr>
+      <w:rFonts w:ascii="Segoe UI" w:hAnsi="Segoe UI" w:cs="Segoe UI"/>
+      <w:sz w:val="18"/>
+      <w:szCs w:val="18"/>
+    </w:rPr>
+  </w:style>
+  <w:style w:type="character" w:customStyle="1" w:styleId="BalloonTextChar">
+    <w:name w:val="Balloon Text Char"/>
+    <w:basedOn w:val="DefaultParagraphFont"/>
+    <w:link w:val="BalloonText"/>
+    <w:uiPriority w:val="99"/>
+    <w:semiHidden/>
+    <w:rsid w:val="00A17A42"/>
+    <w:rPr>
+      <w:rFonts w:ascii="Segoe UI" w:hAnsi="Segoe UI" w:cs="Segoe UI"/>
+      <w:sz w:val="18"/>
+      <w:szCs w:val="18"/>
+    </w:rPr>
+  </w:style>
 </w:styles>
 </file>
 

</xml_diff>